<commit_message>
Added Server code for Hosting Porcessing Server
Added flask development server for sending a document back to the post request. Changed paths from relative to direct for when building to executables later in production.
</commit_message>
<xml_diff>
--- a/Example/Output/123456.docx
+++ b/Example/Output/123456.docx
@@ -545,7 +545,49 @@
           <w:sz w:val="20"/>
           <w:szCs w:val="20"/>
         </w:rPr>
-        <w:t>{Skill Paragraph #1}</w:t>
+        <w:t>My work is defined by the method I lead, having experiences working in multiple team settings: Project management at Teledyne, Co-Founder at CuraML. My expertise in working with and leading teams have been honed through multiple product research, development, and deployment processes, understanding methods of bringing the team together through skill suiting, resource balancing, and collaboration.</w:t>
+      </w:r>
+      <w:r>
+        <w:rPr>
+          <w:rFonts w:ascii="Times New Roman" w:hAnsi="Times New Roman" w:cs="Times New Roman"/>
+          <w:sz w:val="20"/>
+          <w:szCs w:val="20"/>
+        </w:rPr>
+      </w:r>
+      <w:r>
+        <w:rPr>
+          <w:rFonts w:ascii="Times New Roman" w:hAnsi="Times New Roman" w:cs="Times New Roman"/>
+          <w:sz w:val="20"/>
+          <w:szCs w:val="20"/>
+        </w:rPr>
+      </w:r>
+      <w:r>
+        <w:rPr>
+          <w:rFonts w:ascii="Times New Roman" w:hAnsi="Times New Roman" w:cs="Times New Roman"/>
+          <w:sz w:val="20"/>
+          <w:szCs w:val="20"/>
+        </w:rPr>
+      </w:r>
+      <w:r>
+        <w:rPr>
+          <w:rFonts w:ascii="Times New Roman" w:hAnsi="Times New Roman" w:cs="Times New Roman"/>
+          <w:sz w:val="20"/>
+          <w:szCs w:val="20"/>
+        </w:rPr>
+      </w:r>
+      <w:r>
+        <w:rPr>
+          <w:rFonts w:ascii="Times New Roman" w:hAnsi="Times New Roman" w:cs="Times New Roman"/>
+          <w:sz w:val="20"/>
+          <w:szCs w:val="20"/>
+        </w:rPr>
+      </w:r>
+      <w:r>
+        <w:rPr>
+          <w:rFonts w:ascii="Times New Roman" w:hAnsi="Times New Roman" w:cs="Times New Roman"/>
+          <w:sz w:val="20"/>
+          <w:szCs w:val="20"/>
+        </w:rPr>
       </w:r>
     </w:p>
     <w:p>
@@ -563,7 +605,42 @@
           <w:sz w:val="20"/>
           <w:szCs w:val="20"/>
         </w:rPr>
-        <w:t>{Skill Paragraph #2}</w:t>
+        <w:t>Machine Learning</w:t>
+      </w:r>
+      <w:r>
+        <w:rPr>
+          <w:rFonts w:ascii="Times New Roman" w:hAnsi="Times New Roman" w:cs="Times New Roman"/>
+          <w:sz w:val="20"/>
+          <w:szCs w:val="20"/>
+        </w:rPr>
+      </w:r>
+      <w:r>
+        <w:rPr>
+          <w:rFonts w:ascii="Times New Roman" w:hAnsi="Times New Roman" w:cs="Times New Roman"/>
+          <w:sz w:val="20"/>
+          <w:szCs w:val="20"/>
+        </w:rPr>
+      </w:r>
+      <w:r>
+        <w:rPr>
+          <w:rFonts w:ascii="Times New Roman" w:hAnsi="Times New Roman" w:cs="Times New Roman"/>
+          <w:sz w:val="20"/>
+          <w:szCs w:val="20"/>
+        </w:rPr>
+      </w:r>
+      <w:r>
+        <w:rPr>
+          <w:rFonts w:ascii="Times New Roman" w:hAnsi="Times New Roman" w:cs="Times New Roman"/>
+          <w:sz w:val="20"/>
+          <w:szCs w:val="20"/>
+        </w:rPr>
+      </w:r>
+      <w:r>
+        <w:rPr>
+          <w:rFonts w:ascii="Times New Roman" w:hAnsi="Times New Roman" w:cs="Times New Roman"/>
+          <w:sz w:val="20"/>
+          <w:szCs w:val="20"/>
+        </w:rPr>
       </w:r>
     </w:p>
     <w:p>
@@ -581,7 +658,42 @@
           <w:sz w:val="20"/>
           <w:szCs w:val="20"/>
         </w:rPr>
-        <w:t>{Skill Paragraph #3}</w:t>
+        <w:t>Python</w:t>
+      </w:r>
+      <w:r>
+        <w:rPr>
+          <w:rFonts w:ascii="Times New Roman" w:hAnsi="Times New Roman" w:cs="Times New Roman"/>
+          <w:sz w:val="20"/>
+          <w:szCs w:val="20"/>
+        </w:rPr>
+      </w:r>
+      <w:r>
+        <w:rPr>
+          <w:rFonts w:ascii="Times New Roman" w:hAnsi="Times New Roman" w:cs="Times New Roman"/>
+          <w:sz w:val="20"/>
+          <w:szCs w:val="20"/>
+        </w:rPr>
+      </w:r>
+      <w:r>
+        <w:rPr>
+          <w:rFonts w:ascii="Times New Roman" w:hAnsi="Times New Roman" w:cs="Times New Roman"/>
+          <w:sz w:val="20"/>
+          <w:szCs w:val="20"/>
+        </w:rPr>
+      </w:r>
+      <w:r>
+        <w:rPr>
+          <w:rFonts w:ascii="Times New Roman" w:hAnsi="Times New Roman" w:cs="Times New Roman"/>
+          <w:sz w:val="20"/>
+          <w:szCs w:val="20"/>
+        </w:rPr>
+      </w:r>
+      <w:r>
+        <w:rPr>
+          <w:rFonts w:ascii="Times New Roman" w:hAnsi="Times New Roman" w:cs="Times New Roman"/>
+          <w:sz w:val="20"/>
+          <w:szCs w:val="20"/>
+        </w:rPr>
       </w:r>
     </w:p>
     <w:p>
@@ -657,7 +769,42 @@
           <w:sz w:val="20"/>
           <w:szCs w:val="20"/>
         </w:rPr>
-        <w:t>{Skill #1}</w:t>
+        <w:t>Leadership</w:t>
+      </w:r>
+      <w:r>
+        <w:rPr>
+          <w:rFonts w:ascii="Times New Roman" w:hAnsi="Times New Roman" w:cs="Times New Roman"/>
+          <w:sz w:val="20"/>
+          <w:szCs w:val="20"/>
+        </w:rPr>
+      </w:r>
+      <w:r>
+        <w:rPr>
+          <w:rFonts w:ascii="Times New Roman" w:hAnsi="Times New Roman" w:cs="Times New Roman"/>
+          <w:sz w:val="20"/>
+          <w:szCs w:val="20"/>
+        </w:rPr>
+      </w:r>
+      <w:r>
+        <w:rPr>
+          <w:rFonts w:ascii="Times New Roman" w:hAnsi="Times New Roman" w:cs="Times New Roman"/>
+          <w:sz w:val="20"/>
+          <w:szCs w:val="20"/>
+        </w:rPr>
+      </w:r>
+      <w:r>
+        <w:rPr>
+          <w:rFonts w:ascii="Times New Roman" w:hAnsi="Times New Roman" w:cs="Times New Roman"/>
+          <w:sz w:val="20"/>
+          <w:szCs w:val="20"/>
+        </w:rPr>
+      </w:r>
+      <w:r>
+        <w:rPr>
+          <w:rFonts w:ascii="Times New Roman" w:hAnsi="Times New Roman" w:cs="Times New Roman"/>
+          <w:sz w:val="20"/>
+          <w:szCs w:val="20"/>
+        </w:rPr>
       </w:r>
       <w:r>
         <w:rPr>
@@ -673,7 +820,21 @@
           <w:sz w:val="20"/>
           <w:szCs w:val="20"/>
         </w:rPr>
-        <w:t>{Skill #2}</w:t>
+        <w:t>Machine Learning</w:t>
+      </w:r>
+      <w:r>
+        <w:rPr>
+          <w:rFonts w:ascii="Times New Roman" w:hAnsi="Times New Roman" w:cs="Times New Roman"/>
+          <w:sz w:val="20"/>
+          <w:szCs w:val="20"/>
+        </w:rPr>
+      </w:r>
+      <w:r>
+        <w:rPr>
+          <w:rFonts w:ascii="Times New Roman" w:hAnsi="Times New Roman" w:cs="Times New Roman"/>
+          <w:sz w:val="20"/>
+          <w:szCs w:val="20"/>
+        </w:rPr>
       </w:r>
       <w:r>
         <w:rPr>
@@ -689,7 +850,21 @@
           <w:sz w:val="20"/>
           <w:szCs w:val="20"/>
         </w:rPr>
-        <w:t>{Skill #3}</w:t>
+        <w:t>Python</w:t>
+      </w:r>
+      <w:r>
+        <w:rPr>
+          <w:rFonts w:ascii="Times New Roman" w:hAnsi="Times New Roman" w:cs="Times New Roman"/>
+          <w:sz w:val="20"/>
+          <w:szCs w:val="20"/>
+        </w:rPr>
+      </w:r>
+      <w:r>
+        <w:rPr>
+          <w:rFonts w:ascii="Times New Roman" w:hAnsi="Times New Roman" w:cs="Times New Roman"/>
+          <w:sz w:val="20"/>
+          <w:szCs w:val="20"/>
+        </w:rPr>
       </w:r>
       <w:r>
         <w:rPr>

</xml_diff>